<commit_message>
Post Method working for Reserva + corrected a select
</commit_message>
<xml_diff>
--- a/Documentation/DataBaseFiles/Consultas.docx
+++ b/Documentation/DataBaseFiles/Consultas.docx
@@ -4,164 +4,55 @@
   <w:body>
     <w:p>
       <w:r>
-        <w:t xml:space="preserve">SELECT </w:t>
-      </w:r>
-      <w:proofErr w:type="spellStart"/>
-      <w:r>
-        <w:t>monumento_id</w:t>
-      </w:r>
-      <w:proofErr w:type="spellEnd"/>
-      <w:r>
-        <w:t xml:space="preserve">, </w:t>
-      </w:r>
-      <w:proofErr w:type="spellStart"/>
-      <w:r>
-        <w:t>nomemonumento</w:t>
-      </w:r>
-      <w:proofErr w:type="spellEnd"/>
-      <w:r>
-        <w:t xml:space="preserve">, morada, latitude, longitude, </w:t>
-      </w:r>
-      <w:proofErr w:type="spellStart"/>
-      <w:r>
-        <w:t>descricao</w:t>
-      </w:r>
-      <w:proofErr w:type="spellEnd"/>
-      <w:r>
-        <w:t xml:space="preserve">, </w:t>
-      </w:r>
-      <w:proofErr w:type="spellStart"/>
-      <w:r>
-        <w:t>nomeguia</w:t>
-      </w:r>
-      <w:proofErr w:type="spellEnd"/>
-      <w:r>
-        <w:t xml:space="preserve"> FROM monumento, guia WHERE </w:t>
-      </w:r>
-      <w:proofErr w:type="spellStart"/>
-      <w:r>
-        <w:t>monumento_guia_id</w:t>
-      </w:r>
-      <w:proofErr w:type="spellEnd"/>
-      <w:r>
-        <w:t xml:space="preserve"> = </w:t>
-      </w:r>
-      <w:proofErr w:type="spellStart"/>
-      <w:r>
-        <w:t>guia_id</w:t>
-      </w:r>
-      <w:proofErr w:type="spellEnd"/>
+        <w:t>SELECT monumento_id, nomemonumento, morada, latitude, longitude, descricao, nomeguia FROM monumento, guia WHERE monumento_guia_id = guia_id</w:t>
+      </w:r>
     </w:p>
     <w:p/>
     <w:p>
       <w:r>
-        <w:t>ORDEM ALFABÉTICA</w:t>
+        <w:t>ORDE</w:t>
+      </w:r>
+      <w:r>
+        <w:t>NAR MUSEUS PELO ID</w:t>
       </w:r>
     </w:p>
     <w:p>
       <w:r>
-        <w:t xml:space="preserve">SELECT </w:t>
-      </w:r>
-      <w:proofErr w:type="spellStart"/>
+        <w:t>SELECT monumento_id, nomemonumento, morada, latitude, longitude, descricao, nomeguia FROM monumento, guia WHERE monumento_guia_id = guia_id ORDER BY `monumento`.`</w:t>
+      </w:r>
       <w:r>
         <w:t>monumento_id</w:t>
       </w:r>
-      <w:proofErr w:type="spellEnd"/>
-      <w:r>
-        <w:t xml:space="preserve">, </w:t>
-      </w:r>
-      <w:proofErr w:type="spellStart"/>
-      <w:r>
-        <w:t>nomemonumento</w:t>
-      </w:r>
-      <w:proofErr w:type="spellEnd"/>
-      <w:r>
-        <w:t xml:space="preserve">, morada, latitude, longitude, </w:t>
-      </w:r>
-      <w:proofErr w:type="spellStart"/>
-      <w:r>
-        <w:t>descricao</w:t>
-      </w:r>
-      <w:proofErr w:type="spellEnd"/>
-      <w:r>
-        <w:t xml:space="preserve">, </w:t>
-      </w:r>
-      <w:proofErr w:type="spellStart"/>
-      <w:r>
-        <w:t>nomeguia</w:t>
-      </w:r>
-      <w:proofErr w:type="spellEnd"/>
-      <w:r>
-        <w:t xml:space="preserve"> FROM monumento, guia WHERE </w:t>
-      </w:r>
-      <w:proofErr w:type="spellStart"/>
-      <w:r>
-        <w:t>monumento_guia_id</w:t>
-      </w:r>
-      <w:proofErr w:type="spellEnd"/>
-      <w:r>
-        <w:t xml:space="preserve"> = </w:t>
-      </w:r>
-      <w:proofErr w:type="spellStart"/>
-      <w:r>
-        <w:t>guia_id</w:t>
-      </w:r>
-      <w:proofErr w:type="spellEnd"/>
-      <w:r>
-        <w:t xml:space="preserve"> ORDER BY `monumento</w:t>
-      </w:r>
-      <w:proofErr w:type="gramStart"/>
-      <w:r>
-        <w:t>`.`</w:t>
-      </w:r>
-      <w:proofErr w:type="spellStart"/>
-      <w:proofErr w:type="gramEnd"/>
-      <w:r>
-        <w:t>nomemonumento</w:t>
-      </w:r>
-      <w:proofErr w:type="spellEnd"/>
-      <w:r>
-        <w:t>` ASC</w:t>
+      <w:r>
+        <w:t>`</w:t>
       </w:r>
     </w:p>
     <w:p/>
     <w:p>
       <w:r>
-        <w:t xml:space="preserve">SELECT </w:t>
-      </w:r>
-      <w:proofErr w:type="spellStart"/>
-      <w:r>
-        <w:t>user_id</w:t>
-      </w:r>
-      <w:proofErr w:type="spellEnd"/>
-      <w:r>
-        <w:t xml:space="preserve">, </w:t>
-      </w:r>
-      <w:proofErr w:type="spellStart"/>
-      <w:r>
-        <w:t>nomeutilizador</w:t>
-      </w:r>
-      <w:proofErr w:type="spellEnd"/>
-      <w:r>
-        <w:t xml:space="preserve">, </w:t>
-      </w:r>
-      <w:proofErr w:type="spellStart"/>
-      <w:r>
-        <w:t>username</w:t>
-      </w:r>
-      <w:proofErr w:type="spellEnd"/>
-      <w:r>
-        <w:t xml:space="preserve">, password </w:t>
-      </w:r>
-      <w:proofErr w:type="spellStart"/>
-      <w:r>
-        <w:t>from</w:t>
-      </w:r>
-      <w:proofErr w:type="spellEnd"/>
-      <w:r>
-        <w:t xml:space="preserve"> utilizador</w:t>
+        <w:t>SELECT user_id, nomeutilizador, username, password from utilizador</w:t>
       </w:r>
     </w:p>
+    <w:p/>
+    <w:p>
+      <w:r>
+        <w:t xml:space="preserve">SELECT reserva_id, nomereserva, nomemonumento, nomeutilizador FROM reserva, monumento, </w:t>
+      </w:r>
+      <w:r>
+        <w:t>utilizador</w:t>
+      </w:r>
+      <w:r>
+        <w:t xml:space="preserve"> WHERE reserva_monumento_id = monumento_id AND reserva_user_id</w:t>
+      </w:r>
+      <w:r>
+        <w:t xml:space="preserve"> = user_id</w:t>
+      </w:r>
+      <w:r>
+        <w:t xml:space="preserve"> ORDER BY `reserva`.`reserva_id`</w:t>
+      </w:r>
+    </w:p>
+    <w:p/>
+    <w:p/>
     <w:sectPr>
       <w:pgSz w:w="11906" w:h="16838"/>
       <w:pgMar w:top="1417" w:right="1701" w:bottom="1417" w:left="1701" w:header="708" w:footer="708" w:gutter="0"/>

</xml_diff>